<commit_message>
Dissertation update as well as new reference
</commit_message>
<xml_diff>
--- a/Dissertation/Dissertation.docx
+++ b/Dissertation/Dissertation.docx
@@ -222,18 +222,7 @@
           <w:sz w:val="20"/>
           <w:szCs w:val="20"/>
         </w:rPr>
-        <w:t xml:space="preserve">to assist with producing </w:t>
-      </w:r>
-      <w:bookmarkStart w:id="0" w:name="_GoBack"/>
-      <w:bookmarkEnd w:id="0"/>
-      <w:r>
-        <w:rPr>
-          <w:rFonts w:ascii="Arial" w:hAnsi="Arial" w:cs="Arial"/>
-          <w:color w:val="FF0000"/>
-          <w:sz w:val="20"/>
-          <w:szCs w:val="20"/>
-        </w:rPr>
-        <w:t xml:space="preserve"> </w:t>
+        <w:t xml:space="preserve">to assist with producing  </w:t>
       </w:r>
     </w:p>
     <w:p>
@@ -606,20 +595,221 @@
           <w:sz w:val="20"/>
           <w:szCs w:val="20"/>
         </w:rPr>
-        <w:t xml:space="preserve">A track is </w:t>
-      </w:r>
-    </w:p>
-    <w:p>
-      <w:pPr>
-        <w:rPr>
-          <w:rFonts w:ascii="Arial" w:hAnsi="Arial" w:cs="Arial"/>
-          <w:b/>
-          <w:bCs/>
-          <w:color w:val="4472C4" w:themeColor="accent1"/>
-          <w:sz w:val="24"/>
-          <w:szCs w:val="24"/>
-        </w:rPr>
-      </w:pPr>
+        <w:t xml:space="preserve">The representation of </w:t>
+      </w:r>
+      <w:r>
+        <w:rPr>
+          <w:rFonts w:ascii="Arial" w:hAnsi="Arial" w:cs="Arial"/>
+          <w:color w:val="4472C4" w:themeColor="accent1"/>
+          <w:sz w:val="20"/>
+          <w:szCs w:val="20"/>
+        </w:rPr>
+        <w:t xml:space="preserve">game </w:t>
+      </w:r>
+      <w:r>
+        <w:rPr>
+          <w:rFonts w:ascii="Arial" w:hAnsi="Arial" w:cs="Arial"/>
+          <w:color w:val="4472C4" w:themeColor="accent1"/>
+          <w:sz w:val="20"/>
+          <w:szCs w:val="20"/>
+        </w:rPr>
+        <w:t xml:space="preserve">content is </w:t>
+      </w:r>
+      <w:r>
+        <w:rPr>
+          <w:rFonts w:ascii="Arial" w:hAnsi="Arial" w:cs="Arial"/>
+          <w:color w:val="4472C4" w:themeColor="accent1"/>
+          <w:sz w:val="20"/>
+          <w:szCs w:val="20"/>
+        </w:rPr>
+        <w:t>a central question when it comes to evolutionary computation</w:t>
+      </w:r>
+      <w:r>
+        <w:rPr>
+          <w:rFonts w:ascii="Arial" w:hAnsi="Arial" w:cs="Arial"/>
+          <w:color w:val="4472C4" w:themeColor="accent1"/>
+          <w:sz w:val="20"/>
+          <w:szCs w:val="20"/>
+        </w:rPr>
+        <w:t xml:space="preserve"> </w:t>
+      </w:r>
+      <w:r>
+        <w:rPr>
+          <w:rFonts w:ascii="Arial" w:hAnsi="Arial" w:cs="Arial"/>
+          <w:color w:val="4472C4" w:themeColor="accent1"/>
+          <w:sz w:val="20"/>
+          <w:szCs w:val="20"/>
+        </w:rPr>
+        <w:t>(</w:t>
+      </w:r>
+      <w:r>
+        <w:rPr>
+          <w:rFonts w:ascii="Arial" w:hAnsi="Arial" w:cs="Arial"/>
+          <w:color w:val="4472C4" w:themeColor="accent1"/>
+          <w:sz w:val="20"/>
+          <w:szCs w:val="20"/>
+        </w:rPr>
+        <w:t>Togelius, 2010</w:t>
+      </w:r>
+      <w:r>
+        <w:rPr>
+          <w:rFonts w:ascii="Arial" w:hAnsi="Arial" w:cs="Arial"/>
+          <w:color w:val="4472C4" w:themeColor="accent1"/>
+          <w:sz w:val="20"/>
+          <w:szCs w:val="20"/>
+        </w:rPr>
+        <w:t>)</w:t>
+      </w:r>
+      <w:r>
+        <w:rPr>
+          <w:rFonts w:ascii="Arial" w:hAnsi="Arial" w:cs="Arial"/>
+          <w:color w:val="4472C4" w:themeColor="accent1"/>
+          <w:sz w:val="20"/>
+          <w:szCs w:val="20"/>
+        </w:rPr>
+        <w:t>.</w:t>
+      </w:r>
+      <w:r>
+        <w:rPr>
+          <w:rFonts w:ascii="Arial" w:hAnsi="Arial" w:cs="Arial"/>
+          <w:color w:val="4472C4" w:themeColor="accent1"/>
+          <w:sz w:val="20"/>
+          <w:szCs w:val="20"/>
+        </w:rPr>
+        <w:t xml:space="preserve"> </w:t>
+      </w:r>
+      <w:r>
+        <w:rPr>
+          <w:rFonts w:ascii="Arial" w:hAnsi="Arial" w:cs="Arial"/>
+          <w:color w:val="4472C4" w:themeColor="accent1"/>
+          <w:sz w:val="20"/>
+          <w:szCs w:val="20"/>
+        </w:rPr>
+        <w:t>For this project I decided to use Search-Based Procedural Content Generation</w:t>
+      </w:r>
+      <w:r>
+        <w:rPr>
+          <w:rFonts w:ascii="Arial" w:hAnsi="Arial" w:cs="Arial"/>
+          <w:color w:val="4472C4" w:themeColor="accent1"/>
+          <w:sz w:val="20"/>
+          <w:szCs w:val="20"/>
+        </w:rPr>
+        <w:t xml:space="preserve"> (SBPCG)</w:t>
+      </w:r>
+      <w:r>
+        <w:rPr>
+          <w:rFonts w:ascii="Arial" w:hAnsi="Arial" w:cs="Arial"/>
+          <w:color w:val="4472C4" w:themeColor="accent1"/>
+          <w:sz w:val="20"/>
+          <w:szCs w:val="20"/>
+        </w:rPr>
+        <w:t>, which is a type of procedural generation that tests the generated content on its fitness based on set parameters. This is used in conjunction with an evolutionary algorithm that changes what the parameters can be.</w:t>
+      </w:r>
+      <w:r>
+        <w:rPr>
+          <w:rFonts w:ascii="Arial" w:hAnsi="Arial" w:cs="Arial"/>
+          <w:color w:val="4472C4" w:themeColor="accent1"/>
+          <w:sz w:val="20"/>
+          <w:szCs w:val="20"/>
+        </w:rPr>
+        <w:t xml:space="preserve"> When using SBPCG the representation of the content is very important as it determines how the algorithm analyses the content. For example, the tracks made in this game could be represented in these different ways:</w:t>
+      </w:r>
+    </w:p>
+    <w:p>
+      <w:pPr>
+        <w:pStyle w:val="ListParagraph"/>
+        <w:numPr>
+          <w:ilvl w:val="0"/>
+          <w:numId w:val="6"/>
+        </w:numPr>
+        <w:rPr>
+          <w:rFonts w:ascii="Arial" w:hAnsi="Arial" w:cs="Arial"/>
+          <w:color w:val="4472C4" w:themeColor="accent1"/>
+          <w:sz w:val="20"/>
+          <w:szCs w:val="20"/>
+        </w:rPr>
+      </w:pPr>
+      <w:r>
+        <w:rPr>
+          <w:rFonts w:ascii="Arial" w:hAnsi="Arial" w:cs="Arial"/>
+          <w:color w:val="4472C4" w:themeColor="accent1"/>
+          <w:sz w:val="20"/>
+          <w:szCs w:val="20"/>
+        </w:rPr>
+        <w:t>An array of points</w:t>
+      </w:r>
+      <w:r>
+        <w:rPr>
+          <w:rFonts w:ascii="Arial" w:hAnsi="Arial" w:cs="Arial"/>
+          <w:color w:val="4472C4" w:themeColor="accent1"/>
+          <w:sz w:val="20"/>
+          <w:szCs w:val="20"/>
+        </w:rPr>
+        <w:t xml:space="preserve"> – Saving the position and order of each point in the track.</w:t>
+      </w:r>
+    </w:p>
+    <w:p>
+      <w:pPr>
+        <w:pStyle w:val="ListParagraph"/>
+        <w:numPr>
+          <w:ilvl w:val="0"/>
+          <w:numId w:val="6"/>
+        </w:numPr>
+        <w:rPr>
+          <w:rFonts w:ascii="Arial" w:hAnsi="Arial" w:cs="Arial"/>
+          <w:color w:val="4472C4" w:themeColor="accent1"/>
+          <w:sz w:val="20"/>
+          <w:szCs w:val="20"/>
+        </w:rPr>
+      </w:pPr>
+      <w:r>
+        <w:rPr>
+          <w:rFonts w:ascii="Arial" w:hAnsi="Arial" w:cs="Arial"/>
+          <w:color w:val="4472C4" w:themeColor="accent1"/>
+          <w:sz w:val="20"/>
+          <w:szCs w:val="20"/>
+        </w:rPr>
+        <w:lastRenderedPageBreak/>
+        <w:t>A list of pairs of points, including the distance between them</w:t>
+      </w:r>
+    </w:p>
+    <w:p>
+      <w:pPr>
+        <w:pStyle w:val="ListParagraph"/>
+        <w:numPr>
+          <w:ilvl w:val="0"/>
+          <w:numId w:val="6"/>
+        </w:numPr>
+        <w:rPr>
+          <w:rFonts w:ascii="Arial" w:hAnsi="Arial" w:cs="Arial"/>
+          <w:color w:val="4472C4" w:themeColor="accent1"/>
+          <w:sz w:val="20"/>
+          <w:szCs w:val="20"/>
+        </w:rPr>
+      </w:pPr>
+      <w:r>
+        <w:rPr>
+          <w:rFonts w:ascii="Arial" w:hAnsi="Arial" w:cs="Arial"/>
+          <w:color w:val="4472C4" w:themeColor="accent1"/>
+          <w:sz w:val="20"/>
+          <w:szCs w:val="20"/>
+        </w:rPr>
+        <w:t>A list of segments, each segment comprises of three points as well as their distances and the angles between them.</w:t>
+      </w:r>
+    </w:p>
+    <w:p>
+      <w:pPr>
+        <w:rPr>
+          <w:rFonts w:ascii="Arial" w:hAnsi="Arial" w:cs="Arial"/>
+          <w:b/>
+          <w:bCs/>
+          <w:color w:val="4472C4" w:themeColor="accent1"/>
+          <w:sz w:val="24"/>
+          <w:szCs w:val="24"/>
+        </w:rPr>
+      </w:pPr>
+      <w:bookmarkStart w:id="0" w:name="_GoBack"/>
+      <w:bookmarkEnd w:id="0"/>
       <w:r>
         <w:rPr>
           <w:rFonts w:ascii="Arial" w:hAnsi="Arial" w:cs="Arial"/>
@@ -721,7 +911,6 @@
           <w:sz w:val="24"/>
           <w:szCs w:val="24"/>
         </w:rPr>
-        <w:lastRenderedPageBreak/>
         <w:t>2.7 Track Selection</w:t>
       </w:r>
     </w:p>
@@ -841,13 +1030,191 @@
       <w:pPr>
         <w:rPr>
           <w:rFonts w:ascii="Arial" w:hAnsi="Arial" w:cs="Arial"/>
-          <w:b/>
-          <w:bCs/>
-          <w:color w:val="7030A0"/>
-          <w:sz w:val="20"/>
-          <w:szCs w:val="20"/>
-        </w:rPr>
-      </w:pPr>
+          <w:color w:val="7030A0"/>
+          <w:sz w:val="20"/>
+          <w:szCs w:val="20"/>
+        </w:rPr>
+      </w:pPr>
+      <w:r>
+        <w:rPr>
+          <w:rFonts w:ascii="Arial" w:hAnsi="Arial" w:cs="Arial"/>
+          <w:color w:val="7030A0"/>
+          <w:sz w:val="20"/>
+          <w:szCs w:val="20"/>
+        </w:rPr>
+        <w:t xml:space="preserve">Togelius, </w:t>
+      </w:r>
+      <w:r>
+        <w:rPr>
+          <w:rFonts w:ascii="Arial" w:hAnsi="Arial" w:cs="Arial"/>
+          <w:color w:val="7030A0"/>
+          <w:sz w:val="20"/>
+          <w:szCs w:val="20"/>
+        </w:rPr>
+        <w:t>J</w:t>
+      </w:r>
+      <w:r>
+        <w:rPr>
+          <w:rFonts w:ascii="Arial" w:hAnsi="Arial" w:cs="Arial"/>
+          <w:color w:val="7030A0"/>
+          <w:sz w:val="20"/>
+          <w:szCs w:val="20"/>
+        </w:rPr>
+        <w:t>.</w:t>
+      </w:r>
+      <w:r>
+        <w:rPr>
+          <w:rFonts w:ascii="Arial" w:hAnsi="Arial" w:cs="Arial"/>
+          <w:color w:val="7030A0"/>
+          <w:sz w:val="20"/>
+          <w:szCs w:val="20"/>
+        </w:rPr>
+        <w:t xml:space="preserve"> Yannakakis</w:t>
+      </w:r>
+      <w:r>
+        <w:rPr>
+          <w:rFonts w:ascii="Arial" w:hAnsi="Arial" w:cs="Arial"/>
+          <w:color w:val="7030A0"/>
+          <w:sz w:val="20"/>
+          <w:szCs w:val="20"/>
+        </w:rPr>
+        <w:t>,</w:t>
+      </w:r>
+      <w:r>
+        <w:rPr>
+          <w:rFonts w:ascii="Arial" w:hAnsi="Arial" w:cs="Arial"/>
+          <w:color w:val="7030A0"/>
+          <w:sz w:val="20"/>
+          <w:szCs w:val="20"/>
+        </w:rPr>
+        <w:t xml:space="preserve"> </w:t>
+      </w:r>
+      <w:r>
+        <w:rPr>
+          <w:rFonts w:ascii="Arial" w:hAnsi="Arial" w:cs="Arial"/>
+          <w:color w:val="7030A0"/>
+          <w:sz w:val="20"/>
+          <w:szCs w:val="20"/>
+        </w:rPr>
+        <w:t>G</w:t>
+      </w:r>
+      <w:r>
+        <w:rPr>
+          <w:rFonts w:ascii="Arial" w:hAnsi="Arial" w:cs="Arial"/>
+          <w:color w:val="7030A0"/>
+          <w:sz w:val="20"/>
+          <w:szCs w:val="20"/>
+        </w:rPr>
+        <w:t>.</w:t>
+      </w:r>
+      <w:r>
+        <w:rPr>
+          <w:rFonts w:ascii="Arial" w:hAnsi="Arial" w:cs="Arial"/>
+          <w:color w:val="7030A0"/>
+          <w:sz w:val="20"/>
+          <w:szCs w:val="20"/>
+        </w:rPr>
+        <w:t xml:space="preserve"> Stanley, </w:t>
+      </w:r>
+      <w:r>
+        <w:rPr>
+          <w:rFonts w:ascii="Arial" w:hAnsi="Arial" w:cs="Arial"/>
+          <w:color w:val="7030A0"/>
+          <w:sz w:val="20"/>
+          <w:szCs w:val="20"/>
+        </w:rPr>
+        <w:t>K</w:t>
+      </w:r>
+      <w:r>
+        <w:rPr>
+          <w:rFonts w:ascii="Arial" w:hAnsi="Arial" w:cs="Arial"/>
+          <w:color w:val="7030A0"/>
+          <w:sz w:val="20"/>
+          <w:szCs w:val="20"/>
+        </w:rPr>
+        <w:t xml:space="preserve"> </w:t>
+      </w:r>
+      <w:r>
+        <w:rPr>
+          <w:rFonts w:ascii="Arial" w:hAnsi="Arial" w:cs="Arial"/>
+          <w:color w:val="7030A0"/>
+          <w:sz w:val="20"/>
+          <w:szCs w:val="20"/>
+        </w:rPr>
+        <w:t>and</w:t>
+      </w:r>
+      <w:r>
+        <w:rPr>
+          <w:rFonts w:ascii="Arial" w:hAnsi="Arial" w:cs="Arial"/>
+          <w:color w:val="7030A0"/>
+          <w:sz w:val="20"/>
+          <w:szCs w:val="20"/>
+        </w:rPr>
+        <w:t xml:space="preserve"> Browne, </w:t>
+      </w:r>
+      <w:r>
+        <w:rPr>
+          <w:rFonts w:ascii="Arial" w:hAnsi="Arial" w:cs="Arial"/>
+          <w:color w:val="7030A0"/>
+          <w:sz w:val="20"/>
+          <w:szCs w:val="20"/>
+        </w:rPr>
+        <w:t>C</w:t>
+      </w:r>
+      <w:r>
+        <w:rPr>
+          <w:rFonts w:ascii="Arial" w:hAnsi="Arial" w:cs="Arial"/>
+          <w:color w:val="7030A0"/>
+          <w:sz w:val="20"/>
+          <w:szCs w:val="20"/>
+        </w:rPr>
+        <w:t>.</w:t>
+      </w:r>
+      <w:r>
+        <w:rPr>
+          <w:rFonts w:ascii="Arial" w:hAnsi="Arial" w:cs="Arial"/>
+          <w:color w:val="7030A0"/>
+          <w:sz w:val="20"/>
+          <w:szCs w:val="20"/>
+        </w:rPr>
+        <w:t xml:space="preserve">, </w:t>
+      </w:r>
+      <w:r>
+        <w:rPr>
+          <w:rFonts w:ascii="Arial" w:hAnsi="Arial" w:cs="Arial"/>
+          <w:color w:val="7030A0"/>
+          <w:sz w:val="20"/>
+          <w:szCs w:val="20"/>
+        </w:rPr>
+        <w:t>2010. Search-Based Procedural Content Generation</w:t>
+      </w:r>
+      <w:r>
+        <w:rPr>
+          <w:rFonts w:ascii="Arial" w:hAnsi="Arial" w:cs="Arial"/>
+          <w:color w:val="7030A0"/>
+          <w:sz w:val="20"/>
+          <w:szCs w:val="20"/>
+        </w:rPr>
+        <w:t xml:space="preserve">. </w:t>
+      </w:r>
+      <w:r>
+        <w:rPr>
+          <w:rFonts w:ascii="Arial" w:hAnsi="Arial" w:cs="Arial"/>
+          <w:color w:val="7030A0"/>
+          <w:sz w:val="20"/>
+          <w:szCs w:val="20"/>
+        </w:rPr>
+        <w:t>Applications of Evolutionary Computation</w:t>
+      </w:r>
+      <w:r>
+        <w:rPr>
+          <w:rFonts w:ascii="Arial" w:hAnsi="Arial" w:cs="Arial"/>
+          <w:color w:val="7030A0"/>
+          <w:sz w:val="20"/>
+          <w:szCs w:val="20"/>
+        </w:rPr>
+        <w:t xml:space="preserve"> [online], 1, 141-150</w:t>
+      </w:r>
     </w:p>
     <w:p>
       <w:pPr>
@@ -916,6 +1283,40 @@
           <w:szCs w:val="20"/>
         </w:rPr>
         <w:t>4.4 Evolutionary Algorithm</w:t>
+      </w:r>
+    </w:p>
+    <w:p>
+      <w:pPr>
+        <w:rPr>
+          <w:rFonts w:ascii="Arial" w:hAnsi="Arial" w:cs="Arial"/>
+          <w:b/>
+          <w:bCs/>
+          <w:color w:val="7030A0"/>
+          <w:sz w:val="20"/>
+          <w:szCs w:val="20"/>
+        </w:rPr>
+      </w:pPr>
+      <w:r>
+        <w:rPr>
+          <w:rFonts w:ascii="Arial" w:hAnsi="Arial" w:cs="Arial"/>
+          <w:b/>
+          <w:bCs/>
+          <w:color w:val="7030A0"/>
+          <w:sz w:val="20"/>
+          <w:szCs w:val="20"/>
+        </w:rPr>
+        <w:t>http://doi.org/</w:t>
+      </w:r>
+      <w:r>
+        <w:rPr>
+          <w:rFonts w:ascii="Arial" w:hAnsi="Arial" w:cs="Arial"/>
+          <w:b/>
+          <w:bCs/>
+          <w:color w:val="7030A0"/>
+          <w:sz w:val="20"/>
+          <w:szCs w:val="20"/>
+        </w:rPr>
+        <w:t>10.1007/978-3-642-12239-2_15</w:t>
       </w:r>
     </w:p>
     <w:p>
@@ -943,6 +1344,95 @@
 <file path=word/numbering.xml><?xml version="1.0" encoding="utf-8"?>
 <w:numbering xmlns:wpc="http://schemas.microsoft.com/office/word/2010/wordprocessingCanvas" xmlns:cx="http://schemas.microsoft.com/office/drawing/2014/chartex" xmlns:cx1="http://schemas.microsoft.com/office/drawing/2015/9/8/chartex" xmlns:cx2="http://schemas.microsoft.com/office/drawing/2015/10/21/chartex" xmlns:cx3="http://schemas.microsoft.com/office/drawing/2016/5/9/chartex" xmlns:cx4="http://schemas.microsoft.com/office/drawing/2016/5/10/chartex" xmlns:cx5="http://schemas.microsoft.com/office/drawing/2016/5/11/chartex" xmlns:cx6="http://schemas.microsoft.com/office/drawing/2016/5/12/chartex" xmlns:cx7="http://schemas.microsoft.com/office/drawing/2016/5/13/chartex" xmlns:cx8="http://schemas.microsoft.com/office/drawing/2016/5/14/chartex" xmlns:mc="http://schemas.openxmlformats.org/markup-compatibility/2006" xmlns:aink="http://schemas.microsoft.com/office/drawing/2016/ink" xmlns:am3d="http://schemas.microsoft.com/office/drawing/2017/model3d" xmlns:o="urn:schemas-microsoft-com:office:office" xmlns:r="http://schemas.openxmlformats.org/officeDocument/2006/relationships" xmlns:m="http://schemas.openxmlformats.org/officeDocument/2006/math" xmlns:v="urn:schemas-microsoft-com:vml" xmlns:wp14="http://schemas.microsoft.com/office/word/2010/wordprocessingDrawing" xmlns:wp="http://schemas.openxmlformats.org/drawingml/2006/wordprocessingDrawing" xmlns:w10="urn:schemas-microsoft-com:office:word" xmlns:w="http://schemas.openxmlformats.org/wordprocessingml/2006/main" xmlns:w14="http://schemas.microsoft.com/office/word/2010/wordml" xmlns:w15="http://schemas.microsoft.com/office/word/2012/wordml" xmlns:w16cid="http://schemas.microsoft.com/office/word/2016/wordml/cid" xmlns:w16se="http://schemas.microsoft.com/office/word/2015/wordml/symex" xmlns:wpg="http://schemas.microsoft.com/office/word/2010/wordprocessingGroup" xmlns:wpi="http://schemas.microsoft.com/office/word/2010/wordprocessingInk" xmlns:wne="http://schemas.microsoft.com/office/word/2006/wordml" xmlns:wps="http://schemas.microsoft.com/office/word/2010/wordprocessingShape" mc:Ignorable="w14 w15 w16se w16cid wp14">
   <w:abstractNum w:abstractNumId="0" w15:restartNumberingAfterBreak="0">
+    <w:nsid w:val="09C86C6D"/>
+    <w:multiLevelType w:val="hybridMultilevel"/>
+    <w:tmpl w:val="F1862C40"/>
+    <w:lvl w:ilvl="0" w:tplc="705AAE3E">
+      <w:start w:val="1"/>
+      <w:numFmt w:val="decimal"/>
+      <w:lvlText w:val="%1."/>
+      <w:lvlJc w:val="left"/>
+      <w:pPr>
+        <w:ind w:left="1080" w:hanging="360"/>
+      </w:pPr>
+      <w:rPr>
+        <w:rFonts w:hint="default"/>
+      </w:rPr>
+    </w:lvl>
+    <w:lvl w:ilvl="1" w:tplc="08090019" w:tentative="1">
+      <w:start w:val="1"/>
+      <w:numFmt w:val="lowerLetter"/>
+      <w:lvlText w:val="%2."/>
+      <w:lvlJc w:val="left"/>
+      <w:pPr>
+        <w:ind w:left="1800" w:hanging="360"/>
+      </w:pPr>
+    </w:lvl>
+    <w:lvl w:ilvl="2" w:tplc="0809001B" w:tentative="1">
+      <w:start w:val="1"/>
+      <w:numFmt w:val="lowerRoman"/>
+      <w:lvlText w:val="%3."/>
+      <w:lvlJc w:val="right"/>
+      <w:pPr>
+        <w:ind w:left="2520" w:hanging="180"/>
+      </w:pPr>
+    </w:lvl>
+    <w:lvl w:ilvl="3" w:tplc="0809000F" w:tentative="1">
+      <w:start w:val="1"/>
+      <w:numFmt w:val="decimal"/>
+      <w:lvlText w:val="%4."/>
+      <w:lvlJc w:val="left"/>
+      <w:pPr>
+        <w:ind w:left="3240" w:hanging="360"/>
+      </w:pPr>
+    </w:lvl>
+    <w:lvl w:ilvl="4" w:tplc="08090019" w:tentative="1">
+      <w:start w:val="1"/>
+      <w:numFmt w:val="lowerLetter"/>
+      <w:lvlText w:val="%5."/>
+      <w:lvlJc w:val="left"/>
+      <w:pPr>
+        <w:ind w:left="3960" w:hanging="360"/>
+      </w:pPr>
+    </w:lvl>
+    <w:lvl w:ilvl="5" w:tplc="0809001B" w:tentative="1">
+      <w:start w:val="1"/>
+      <w:numFmt w:val="lowerRoman"/>
+      <w:lvlText w:val="%6."/>
+      <w:lvlJc w:val="right"/>
+      <w:pPr>
+        <w:ind w:left="4680" w:hanging="180"/>
+      </w:pPr>
+    </w:lvl>
+    <w:lvl w:ilvl="6" w:tplc="0809000F" w:tentative="1">
+      <w:start w:val="1"/>
+      <w:numFmt w:val="decimal"/>
+      <w:lvlText w:val="%7."/>
+      <w:lvlJc w:val="left"/>
+      <w:pPr>
+        <w:ind w:left="5400" w:hanging="360"/>
+      </w:pPr>
+    </w:lvl>
+    <w:lvl w:ilvl="7" w:tplc="08090019" w:tentative="1">
+      <w:start w:val="1"/>
+      <w:numFmt w:val="lowerLetter"/>
+      <w:lvlText w:val="%8."/>
+      <w:lvlJc w:val="left"/>
+      <w:pPr>
+        <w:ind w:left="6120" w:hanging="360"/>
+      </w:pPr>
+    </w:lvl>
+    <w:lvl w:ilvl="8" w:tplc="0809001B" w:tentative="1">
+      <w:start w:val="1"/>
+      <w:numFmt w:val="lowerRoman"/>
+      <w:lvlText w:val="%9."/>
+      <w:lvlJc w:val="right"/>
+      <w:pPr>
+        <w:ind w:left="6840" w:hanging="180"/>
+      </w:pPr>
+    </w:lvl>
+  </w:abstractNum>
+  <w:abstractNum w:abstractNumId="1" w15:restartNumberingAfterBreak="0">
     <w:nsid w:val="160576EB"/>
     <w:multiLevelType w:val="multilevel"/>
     <w:tmpl w:val="AF76CF36"/>
@@ -1055,7 +1545,7 @@
       </w:rPr>
     </w:lvl>
   </w:abstractNum>
-  <w:abstractNum w:abstractNumId="1" w15:restartNumberingAfterBreak="0">
+  <w:abstractNum w:abstractNumId="2" w15:restartNumberingAfterBreak="0">
     <w:nsid w:val="37AB5142"/>
     <w:multiLevelType w:val="hybridMultilevel"/>
     <w:tmpl w:val="06820180"/>
@@ -1144,7 +1634,7 @@
       </w:pPr>
     </w:lvl>
   </w:abstractNum>
-  <w:abstractNum w:abstractNumId="2" w15:restartNumberingAfterBreak="0">
+  <w:abstractNum w:abstractNumId="3" w15:restartNumberingAfterBreak="0">
     <w:nsid w:val="38F00D84"/>
     <w:multiLevelType w:val="hybridMultilevel"/>
     <w:tmpl w:val="D87CBAA2"/>
@@ -1233,7 +1723,7 @@
       </w:pPr>
     </w:lvl>
   </w:abstractNum>
-  <w:abstractNum w:abstractNumId="3" w15:restartNumberingAfterBreak="0">
+  <w:abstractNum w:abstractNumId="4" w15:restartNumberingAfterBreak="0">
     <w:nsid w:val="79575DFD"/>
     <w:multiLevelType w:val="multilevel"/>
     <w:tmpl w:val="06066838"/>
@@ -1346,7 +1836,7 @@
       </w:rPr>
     </w:lvl>
   </w:abstractNum>
-  <w:abstractNum w:abstractNumId="4" w15:restartNumberingAfterBreak="0">
+  <w:abstractNum w:abstractNumId="5" w15:restartNumberingAfterBreak="0">
     <w:nsid w:val="7A864C72"/>
     <w:multiLevelType w:val="multilevel"/>
     <w:tmpl w:val="C71060C0"/>
@@ -1460,18 +1950,21 @@
     </w:lvl>
   </w:abstractNum>
   <w:num w:numId="1">
+    <w:abstractNumId w:val="3"/>
+  </w:num>
+  <w:num w:numId="2">
     <w:abstractNumId w:val="2"/>
   </w:num>
-  <w:num w:numId="2">
+  <w:num w:numId="3">
+    <w:abstractNumId w:val="4"/>
+  </w:num>
+  <w:num w:numId="4">
+    <w:abstractNumId w:val="5"/>
+  </w:num>
+  <w:num w:numId="5">
     <w:abstractNumId w:val="1"/>
   </w:num>
-  <w:num w:numId="3">
-    <w:abstractNumId w:val="3"/>
-  </w:num>
-  <w:num w:numId="4">
-    <w:abstractNumId w:val="4"/>
-  </w:num>
-  <w:num w:numId="5">
+  <w:num w:numId="6">
     <w:abstractNumId w:val="0"/>
   </w:num>
 </w:numbering>
@@ -1600,6 +2093,7 @@
     <w:lsdException w:name="HTML Sample" w:semiHidden="1" w:unhideWhenUsed="1"/>
     <w:lsdException w:name="HTML Typewriter" w:semiHidden="1" w:unhideWhenUsed="1"/>
     <w:lsdException w:name="HTML Variable" w:semiHidden="1" w:unhideWhenUsed="1"/>
+    <w:lsdException w:name="Normal Table" w:semiHidden="1" w:unhideWhenUsed="1"/>
     <w:lsdException w:name="annotation subject" w:semiHidden="1" w:unhideWhenUsed="1"/>
     <w:lsdException w:name="No List" w:semiHidden="1" w:unhideWhenUsed="1"/>
     <w:lsdException w:name="Outline List 1" w:semiHidden="1" w:unhideWhenUsed="1"/>
@@ -1646,8 +2140,10 @@
     <w:lsdException w:name="Table Subtle 2" w:semiHidden="1" w:unhideWhenUsed="1"/>
     <w:lsdException w:name="Table Web 1" w:semiHidden="1" w:unhideWhenUsed="1"/>
     <w:lsdException w:name="Table Web 2" w:semiHidden="1" w:unhideWhenUsed="1"/>
+    <w:lsdException w:name="Table Web 3" w:semiHidden="1" w:unhideWhenUsed="1"/>
     <w:lsdException w:name="Balloon Text" w:semiHidden="1" w:unhideWhenUsed="1"/>
     <w:lsdException w:name="Table Grid" w:uiPriority="39"/>
+    <w:lsdException w:name="Table Theme" w:semiHidden="1" w:unhideWhenUsed="1"/>
     <w:lsdException w:name="Placeholder Text" w:semiHidden="1"/>
     <w:lsdException w:name="No Spacing" w:uiPriority="1" w:qFormat="1"/>
     <w:lsdException w:name="Light Shading" w:uiPriority="60"/>

</xml_diff>